<commit_message>
upravena dokumentace, udělán základ
</commit_message>
<xml_diff>
--- a/Dokumentace.docx
+++ b/Dokumentace.docx
@@ -152,8 +152,19 @@
           <w:szCs w:val="32"/>
         </w:rPr>
         <w:lastRenderedPageBreak/>
-        <w:t>David Bednárek</w:t>
-      </w:r>
+        <w:t xml:space="preserve">David </w:t>
+      </w:r>
+      <w:proofErr w:type="spellStart"/>
+      <w:r>
+        <w:rPr>
+          <w:rFonts w:ascii="Times New Roman" w:hAnsi="Times New Roman"/>
+          <w:smallCaps/>
+          <w:sz w:val="36"/>
+          <w:szCs w:val="32"/>
+        </w:rPr>
+        <w:t>Bednárek</w:t>
+      </w:r>
+      <w:proofErr w:type="spellEnd"/>
     </w:p>
     <w:p>
       <w:pPr>
@@ -177,7 +188,26 @@
         <w:t xml:space="preserve">Tento projekt </w:t>
       </w:r>
       <w:r>
-        <w:t>se zabývá vytvořením webové hry za použití jazyků HTML, CSS, JavaScript a PHP. Cílem je vytvořit hru na téma obchodování s kryptoměnami.</w:t>
+        <w:t>se zabývá vytvořením webové hry za použití ja</w:t>
+      </w:r>
+      <w:r>
+        <w:t xml:space="preserve">zyků HTML, CSS, </w:t>
+      </w:r>
+      <w:proofErr w:type="spellStart"/>
+      <w:r>
+        <w:t>JavaScript</w:t>
+      </w:r>
+      <w:proofErr w:type="spellEnd"/>
+      <w:r>
+        <w:t>. Cílem je vytvořit hru na téma obchodování s </w:t>
+      </w:r>
+      <w:proofErr w:type="spellStart"/>
+      <w:r>
+        <w:t>kryptoměnami</w:t>
+      </w:r>
+      <w:proofErr w:type="spellEnd"/>
+      <w:r>
+        <w:t>.</w:t>
       </w:r>
     </w:p>
     <w:p>
@@ -187,12 +217,14 @@
       <w:bookmarkStart w:id="1" w:name="_Toc82515372"/>
       <w:bookmarkStart w:id="2" w:name="_Toc82515508"/>
       <w:bookmarkStart w:id="3" w:name="_Toc82515559"/>
+      <w:proofErr w:type="spellStart"/>
       <w:r>
         <w:t>Abstract</w:t>
       </w:r>
       <w:bookmarkEnd w:id="1"/>
       <w:bookmarkEnd w:id="2"/>
       <w:bookmarkEnd w:id="3"/>
+      <w:proofErr w:type="spellEnd"/>
     </w:p>
     <w:p>
       <w:pPr>
@@ -203,8 +235,173 @@
           <w:docGrid w:linePitch="360"/>
         </w:sectPr>
       </w:pPr>
-      <w:r>
-        <w:t>This project is about creating a web game using HTML, CSS, JavaScript and PHP languages. The goal of this project is to create a game with a theme of trading cryptocurrencies.</w:t>
+      <w:proofErr w:type="spellStart"/>
+      <w:r>
+        <w:t>This</w:t>
+      </w:r>
+      <w:proofErr w:type="spellEnd"/>
+      <w:r>
+        <w:t xml:space="preserve"> </w:t>
+      </w:r>
+      <w:proofErr w:type="spellStart"/>
+      <w:r>
+        <w:t>project</w:t>
+      </w:r>
+      <w:proofErr w:type="spellEnd"/>
+      <w:r>
+        <w:t xml:space="preserve"> </w:t>
+      </w:r>
+      <w:proofErr w:type="spellStart"/>
+      <w:r>
+        <w:t>is</w:t>
+      </w:r>
+      <w:proofErr w:type="spellEnd"/>
+      <w:r>
+        <w:t xml:space="preserve"> </w:t>
+      </w:r>
+      <w:proofErr w:type="spellStart"/>
+      <w:r>
+        <w:t>about</w:t>
+      </w:r>
+      <w:proofErr w:type="spellEnd"/>
+      <w:r>
+        <w:t xml:space="preserve"> </w:t>
+      </w:r>
+      <w:proofErr w:type="spellStart"/>
+      <w:r>
+        <w:t>creating</w:t>
+      </w:r>
+      <w:proofErr w:type="spellEnd"/>
+      <w:r>
+        <w:t xml:space="preserve"> a web game </w:t>
+      </w:r>
+      <w:proofErr w:type="spellStart"/>
+      <w:r>
+        <w:t>usi</w:t>
+      </w:r>
+      <w:r>
+        <w:t>ng</w:t>
+      </w:r>
+      <w:proofErr w:type="spellEnd"/>
+      <w:r>
+        <w:t xml:space="preserve"> HTML, CSS and</w:t>
+      </w:r>
+      <w:bookmarkStart w:id="4" w:name="_GoBack"/>
+      <w:bookmarkEnd w:id="4"/>
+      <w:r>
+        <w:t xml:space="preserve"> </w:t>
+      </w:r>
+      <w:proofErr w:type="spellStart"/>
+      <w:r>
+        <w:t>JavaScript</w:t>
+      </w:r>
+      <w:proofErr w:type="spellEnd"/>
+      <w:r>
+        <w:t xml:space="preserve"> </w:t>
+      </w:r>
+      <w:proofErr w:type="spellStart"/>
+      <w:r>
+        <w:t>languages</w:t>
+      </w:r>
+      <w:proofErr w:type="spellEnd"/>
+      <w:r>
+        <w:t xml:space="preserve">. </w:t>
+      </w:r>
+      <w:proofErr w:type="spellStart"/>
+      <w:r>
+        <w:t>The</w:t>
+      </w:r>
+      <w:proofErr w:type="spellEnd"/>
+      <w:r>
+        <w:t xml:space="preserve"> </w:t>
+      </w:r>
+      <w:proofErr w:type="spellStart"/>
+      <w:r>
+        <w:t>goal</w:t>
+      </w:r>
+      <w:proofErr w:type="spellEnd"/>
+      <w:r>
+        <w:t xml:space="preserve"> </w:t>
+      </w:r>
+      <w:proofErr w:type="spellStart"/>
+      <w:r>
+        <w:t>of</w:t>
+      </w:r>
+      <w:proofErr w:type="spellEnd"/>
+      <w:r>
+        <w:t xml:space="preserve"> </w:t>
+      </w:r>
+      <w:proofErr w:type="spellStart"/>
+      <w:r>
+        <w:t>this</w:t>
+      </w:r>
+      <w:proofErr w:type="spellEnd"/>
+      <w:r>
+        <w:t xml:space="preserve"> </w:t>
+      </w:r>
+      <w:proofErr w:type="spellStart"/>
+      <w:r>
+        <w:t>project</w:t>
+      </w:r>
+      <w:proofErr w:type="spellEnd"/>
+      <w:r>
+        <w:t xml:space="preserve"> </w:t>
+      </w:r>
+      <w:proofErr w:type="spellStart"/>
+      <w:r>
+        <w:t>is</w:t>
+      </w:r>
+      <w:proofErr w:type="spellEnd"/>
+      <w:r>
+        <w:t xml:space="preserve"> to </w:t>
+      </w:r>
+      <w:proofErr w:type="spellStart"/>
+      <w:r>
+        <w:t>create</w:t>
+      </w:r>
+      <w:proofErr w:type="spellEnd"/>
+      <w:r>
+        <w:t xml:space="preserve"> a game </w:t>
+      </w:r>
+      <w:proofErr w:type="spellStart"/>
+      <w:r>
+        <w:t>with</w:t>
+      </w:r>
+      <w:proofErr w:type="spellEnd"/>
+      <w:r>
+        <w:t xml:space="preserve"> a </w:t>
+      </w:r>
+      <w:proofErr w:type="spellStart"/>
+      <w:r>
+        <w:t>theme</w:t>
+      </w:r>
+      <w:proofErr w:type="spellEnd"/>
+      <w:r>
+        <w:t xml:space="preserve"> </w:t>
+      </w:r>
+      <w:proofErr w:type="spellStart"/>
+      <w:r>
+        <w:t>of</w:t>
+      </w:r>
+      <w:proofErr w:type="spellEnd"/>
+      <w:r>
+        <w:t xml:space="preserve"> </w:t>
+      </w:r>
+      <w:proofErr w:type="spellStart"/>
+      <w:r>
+        <w:t>trading</w:t>
+      </w:r>
+      <w:proofErr w:type="spellEnd"/>
+      <w:r>
+        <w:t xml:space="preserve"> </w:t>
+      </w:r>
+      <w:proofErr w:type="spellStart"/>
+      <w:r>
+        <w:t>cryptocurrencies</w:t>
+      </w:r>
+      <w:proofErr w:type="spellEnd"/>
+      <w:r>
+        <w:t>.</w:t>
       </w:r>
     </w:p>
     <w:sdt>
@@ -431,27 +628,49 @@
       <w:pPr>
         <w:pStyle w:val="Nadpis1"/>
       </w:pPr>
-      <w:bookmarkStart w:id="4" w:name="_Toc82515560"/>
+      <w:bookmarkStart w:id="5" w:name="_Toc82515560"/>
       <w:r>
         <w:lastRenderedPageBreak/>
         <w:t>Úvod</w:t>
       </w:r>
-      <w:bookmarkEnd w:id="4"/>
+      <w:bookmarkEnd w:id="5"/>
     </w:p>
     <w:p>
       <w:r>
-        <w:t>Cílem projektu je vytvořit webovou hru s tématem obchodování s kryptoměnami.</w:t>
+        <w:t>Cílem projektu je vytvořit webovou hru s tématem obchodování s </w:t>
+      </w:r>
+      <w:proofErr w:type="spellStart"/>
+      <w:r>
+        <w:t>kryptoměnami</w:t>
+      </w:r>
+      <w:proofErr w:type="spellEnd"/>
+      <w:r>
+        <w:t>.</w:t>
       </w:r>
       <w:r>
         <w:t xml:space="preserve"> Textovou editaci souboru budu provádět pomocí Notepad++.</w:t>
       </w:r>
-      <w:bookmarkStart w:id="5" w:name="_GoBack"/>
-      <w:bookmarkEnd w:id="5"/>
       <w:r>
         <w:t xml:space="preserve"> Stránka bude hostována službou Endora.cz.</w:t>
       </w:r>
       <w:r>
-        <w:t xml:space="preserve"> Pro FTP správu používám program Total Commander.</w:t>
+        <w:t xml:space="preserve"> Pro FTP správu používám program </w:t>
+      </w:r>
+      <w:proofErr w:type="spellStart"/>
+      <w:r>
+        <w:t>Total</w:t>
+      </w:r>
+      <w:proofErr w:type="spellEnd"/>
+      <w:r>
+        <w:t xml:space="preserve"> </w:t>
+      </w:r>
+      <w:proofErr w:type="spellStart"/>
+      <w:r>
+        <w:t>Commander</w:t>
+      </w:r>
+      <w:proofErr w:type="spellEnd"/>
+      <w:r>
+        <w:t>.</w:t>
       </w:r>
       <w:r>
         <w:t xml:space="preserve"> Na </w:t>
@@ -460,7 +679,26 @@
         <w:t>kostru</w:t>
       </w:r>
       <w:r>
-        <w:t xml:space="preserve"> stránky použiji jazyk HTML. Na skripty použiji jazyky JavaScript a popřípadě PHP, každý má svůj soubor. Pro vzhled stránky použiju zvlášť CSS soubor. Nejdříve je nutné zjistit, jak a proč se mění hodnota kryptoměn. Poté udělám jednoduchou tabulku s kurzy, kterou později graficky zkrášlím.</w:t>
+        <w:t xml:space="preserve"> stránky použiji jazyk HTML. Na skripty použiji jazyky </w:t>
+      </w:r>
+      <w:proofErr w:type="spellStart"/>
+      <w:r>
+        <w:t>JavaScr</w:t>
+      </w:r>
+      <w:r>
+        <w:t>ipt</w:t>
+      </w:r>
+      <w:proofErr w:type="spellEnd"/>
+      <w:r>
+        <w:t xml:space="preserve">. Pro vzhled stránky použiju zvlášť CSS soubor. Nejdříve je nutné zjistit, jak a proč se mění hodnota </w:t>
+      </w:r>
+      <w:proofErr w:type="spellStart"/>
+      <w:r>
+        <w:t>kryptoměn</w:t>
+      </w:r>
+      <w:proofErr w:type="spellEnd"/>
+      <w:r>
+        <w:t>. Poté udělám jednoduchou tabulku s kurzy, kterou později graficky zkrášlím.</w:t>
       </w:r>
     </w:p>
     <w:sectPr>
@@ -527,7 +765,7 @@
           <w:rPr>
             <w:noProof/>
           </w:rPr>
-          <w:t>4</w:t>
+          <w:t>2</w:t>
         </w:r>
         <w:r>
           <w:fldChar w:fldCharType="end"/>
@@ -1396,7 +1634,7 @@
 </file>
 
 <file path=customXml/itemProps1.xml><?xml version="1.0" encoding="utf-8"?>
-<ds:datastoreItem xmlns:ds="http://schemas.openxmlformats.org/officeDocument/2006/customXml" ds:itemID="{FC862786-3801-432A-81B0-B15A520F18F5}">
+<ds:datastoreItem xmlns:ds="http://schemas.openxmlformats.org/officeDocument/2006/customXml" ds:itemID="{05706296-E20E-4F6A-ABCA-9714ED78DF81}">
   <ds:schemaRefs>
     <ds:schemaRef ds:uri="http://schemas.openxmlformats.org/officeDocument/2006/bibliography"/>
   </ds:schemaRefs>

</xml_diff>